<commit_message>
A decent first version of both templates. They are basically identical, at least for now.
</commit_message>
<xml_diff>
--- a/experiment definition template.docx
+++ b/experiment definition template.docx
@@ -8,12 +8,200 @@
       </w:pPr>
       <w:r>
         <w:t>Experiment: ________</w:t>
+      </w:r>
+    </w:p>
+    <w:p>
+      <w:r>
+        <w:rPr>
+          <w:rFonts w:eastAsia="Arial Unicode MS"/>
+        </w:rPr>
+        <w:t>Cycle start / end</w:t>
+      </w:r>
+      <w:r>
+        <w:rPr>
+          <w:rFonts w:eastAsia="Arial Unicode MS"/>
+        </w:rPr>
+        <w:t xml:space="preserve"> dates</w:t>
+      </w:r>
+      <w:r>
+        <w:rPr>
+          <w:rFonts w:eastAsia="Arial Unicode MS"/>
+        </w:rPr>
+        <w:t xml:space="preserve">: </w:t>
       </w:r>
     </w:p>
     <w:p>
       <w:bookmarkStart w:id="0" w:name="_GoBack"/>
       <w:bookmarkEnd w:id="0"/>
     </w:p>
+    <w:p>
+      <w:r>
+        <w:rPr>
+          <w:rFonts w:eastAsia="Arial Unicode MS"/>
+        </w:rPr>
+        <w:t xml:space="preserve">Purpose: </w:t>
+      </w:r>
+    </w:p>
+    <w:p/>
+    <w:p/>
+    <w:p>
+      <w:r>
+        <w:t xml:space="preserve">Contributing factors / underlying </w:t>
+      </w:r>
+      <w:r>
+        <w:rPr>
+          <w:rFonts w:eastAsia="Arial Unicode MS"/>
+        </w:rPr>
+        <w:t>causes addressed</w:t>
+      </w:r>
+    </w:p>
+    <w:p>
+      <w:pPr>
+        <w:pStyle w:val="ListParagraph"/>
+        <w:numPr>
+          <w:ilvl w:val="0"/>
+          <w:numId w:val="7"/>
+        </w:numPr>
+      </w:pPr>
+    </w:p>
+    <w:p>
+      <w:pPr>
+        <w:pStyle w:val="ListParagraph"/>
+        <w:numPr>
+          <w:ilvl w:val="0"/>
+          <w:numId w:val="7"/>
+        </w:numPr>
+      </w:pPr>
+    </w:p>
+    <w:p>
+      <w:pPr>
+        <w:pStyle w:val="ListParagraph"/>
+        <w:numPr>
+          <w:ilvl w:val="0"/>
+          <w:numId w:val="7"/>
+        </w:numPr>
+      </w:pPr>
+    </w:p>
+    <w:p>
+      <w:pPr>
+        <w:pStyle w:val="ListParagraph"/>
+        <w:numPr>
+          <w:ilvl w:val="0"/>
+          <w:numId w:val="7"/>
+        </w:numPr>
+      </w:pPr>
+    </w:p>
+    <w:p>
+      <w:pPr>
+        <w:pStyle w:val="ListParagraph"/>
+        <w:numPr>
+          <w:ilvl w:val="0"/>
+          <w:numId w:val="7"/>
+        </w:numPr>
+      </w:pPr>
+    </w:p>
+    <w:p>
+      <w:r>
+        <w:rPr>
+          <w:rFonts w:eastAsia="Arial Unicode MS"/>
+        </w:rPr>
+        <w:t>Other key root causes / context in play:</w:t>
+      </w:r>
+    </w:p>
+    <w:p>
+      <w:pPr>
+        <w:pStyle w:val="ListParagraph"/>
+        <w:numPr>
+          <w:ilvl w:val="0"/>
+          <w:numId w:val="7"/>
+        </w:numPr>
+      </w:pPr>
+    </w:p>
+    <w:p>
+      <w:pPr>
+        <w:pStyle w:val="ListParagraph"/>
+        <w:numPr>
+          <w:ilvl w:val="0"/>
+          <w:numId w:val="7"/>
+        </w:numPr>
+      </w:pPr>
+    </w:p>
+    <w:p>
+      <w:pPr>
+        <w:pStyle w:val="ListParagraph"/>
+        <w:numPr>
+          <w:ilvl w:val="0"/>
+          <w:numId w:val="7"/>
+        </w:numPr>
+      </w:pPr>
+    </w:p>
+    <w:p>
+      <w:pPr>
+        <w:pStyle w:val="ListParagraph"/>
+        <w:numPr>
+          <w:ilvl w:val="0"/>
+          <w:numId w:val="7"/>
+        </w:numPr>
+      </w:pPr>
+    </w:p>
+    <w:p>
+      <w:pPr>
+        <w:pStyle w:val="ListParagraph"/>
+        <w:numPr>
+          <w:ilvl w:val="0"/>
+          <w:numId w:val="7"/>
+        </w:numPr>
+      </w:pPr>
+    </w:p>
+    <w:p>
+      <w:r>
+        <w:rPr>
+          <w:rFonts w:eastAsia="Arial Unicode MS"/>
+        </w:rPr>
+        <w:t>Change concept / big idea:</w:t>
+      </w:r>
+    </w:p>
+    <w:p/>
+    <w:p/>
+    <w:p>
+      <w:r>
+        <w:t>Measures we are going to use to assess results:</w:t>
+      </w:r>
+    </w:p>
+    <w:p>
+      <w:pPr>
+        <w:pStyle w:val="ListParagraph"/>
+        <w:numPr>
+          <w:ilvl w:val="0"/>
+          <w:numId w:val="7"/>
+        </w:numPr>
+      </w:pPr>
+      <w:r>
+        <w:t xml:space="preserve">Implementation (did we finish the experiment): </w:t>
+      </w:r>
+    </w:p>
+    <w:p>
+      <w:pPr>
+        <w:pStyle w:val="ListParagraph"/>
+        <w:numPr>
+          <w:ilvl w:val="0"/>
+          <w:numId w:val="7"/>
+        </w:numPr>
+      </w:pPr>
+      <w:r>
+        <w:t xml:space="preserve">Impact (what results did it have?): </w:t>
+      </w:r>
+    </w:p>
+    <w:p>
+      <w:r>
+        <w:rPr>
+          <w:rFonts w:eastAsia="Arial Unicode MS"/>
+        </w:rPr>
+        <w:t>Results analysis:</w:t>
+      </w:r>
+    </w:p>
+    <w:p/>
+    <w:p/>
     <w:sectPr>
       <w:pgSz w:w="12240" w:h="15840"/>
       <w:pgMar w:top="1440" w:right="1440" w:bottom="1440" w:left="1440" w:header="720" w:footer="720" w:gutter="0"/>
@@ -24,20 +212,820 @@
 </w:document>
 </file>
 
+<file path=word/numbering.xml><?xml version="1.0" encoding="utf-8"?>
+<w:numbering xmlns:wpc="http://schemas.microsoft.com/office/word/2010/wordprocessingCanvas" xmlns:mc="http://schemas.openxmlformats.org/markup-compatibility/2006" xmlns:o="urn:schemas-microsoft-com:office:office" xmlns:r="http://schemas.openxmlformats.org/officeDocument/2006/relationships" xmlns:m="http://schemas.openxmlformats.org/officeDocument/2006/math" xmlns:v="urn:schemas-microsoft-com:vml" xmlns:wp14="http://schemas.microsoft.com/office/word/2010/wordprocessingDrawing" xmlns:wp="http://schemas.openxmlformats.org/drawingml/2006/wordprocessingDrawing" xmlns:w10="urn:schemas-microsoft-com:office:word" xmlns:w="http://schemas.openxmlformats.org/wordprocessingml/2006/main" xmlns:w14="http://schemas.microsoft.com/office/word/2010/wordml" xmlns:w15="http://schemas.microsoft.com/office/word/2012/wordml" xmlns:wpg="http://schemas.microsoft.com/office/word/2010/wordprocessingGroup" xmlns:wpi="http://schemas.microsoft.com/office/word/2010/wordprocessingInk" xmlns:wne="http://schemas.microsoft.com/office/word/2006/wordml" xmlns:wps="http://schemas.microsoft.com/office/word/2010/wordprocessingShape" mc:Ignorable="w14 w15 wp14">
+  <w:abstractNum w:abstractNumId="0">
+    <w:nsid w:val="08932E5F"/>
+    <w:multiLevelType w:val="hybridMultilevel"/>
+    <w:tmpl w:val="37B212F2"/>
+    <w:lvl w:ilvl="0" w:tplc="04090001">
+      <w:start w:val="1"/>
+      <w:numFmt w:val="bullet"/>
+      <w:lvlText w:val=""/>
+      <w:lvlJc w:val="left"/>
+      <w:pPr>
+        <w:ind w:left="720" w:hanging="360"/>
+      </w:pPr>
+      <w:rPr>
+        <w:rFonts w:ascii="Symbol" w:hAnsi="Symbol" w:hint="default"/>
+      </w:rPr>
+    </w:lvl>
+    <w:lvl w:ilvl="1" w:tplc="04090003" w:tentative="1">
+      <w:start w:val="1"/>
+      <w:numFmt w:val="bullet"/>
+      <w:lvlText w:val="o"/>
+      <w:lvlJc w:val="left"/>
+      <w:pPr>
+        <w:ind w:left="1440" w:hanging="360"/>
+      </w:pPr>
+      <w:rPr>
+        <w:rFonts w:ascii="Courier New" w:hAnsi="Courier New" w:cs="Courier New" w:hint="default"/>
+      </w:rPr>
+    </w:lvl>
+    <w:lvl w:ilvl="2" w:tplc="04090005" w:tentative="1">
+      <w:start w:val="1"/>
+      <w:numFmt w:val="bullet"/>
+      <w:lvlText w:val=""/>
+      <w:lvlJc w:val="left"/>
+      <w:pPr>
+        <w:ind w:left="2160" w:hanging="360"/>
+      </w:pPr>
+      <w:rPr>
+        <w:rFonts w:ascii="Wingdings" w:hAnsi="Wingdings" w:hint="default"/>
+      </w:rPr>
+    </w:lvl>
+    <w:lvl w:ilvl="3" w:tplc="04090001" w:tentative="1">
+      <w:start w:val="1"/>
+      <w:numFmt w:val="bullet"/>
+      <w:lvlText w:val=""/>
+      <w:lvlJc w:val="left"/>
+      <w:pPr>
+        <w:ind w:left="2880" w:hanging="360"/>
+      </w:pPr>
+      <w:rPr>
+        <w:rFonts w:ascii="Symbol" w:hAnsi="Symbol" w:hint="default"/>
+      </w:rPr>
+    </w:lvl>
+    <w:lvl w:ilvl="4" w:tplc="04090003" w:tentative="1">
+      <w:start w:val="1"/>
+      <w:numFmt w:val="bullet"/>
+      <w:lvlText w:val="o"/>
+      <w:lvlJc w:val="left"/>
+      <w:pPr>
+        <w:ind w:left="3600" w:hanging="360"/>
+      </w:pPr>
+      <w:rPr>
+        <w:rFonts w:ascii="Courier New" w:hAnsi="Courier New" w:cs="Courier New" w:hint="default"/>
+      </w:rPr>
+    </w:lvl>
+    <w:lvl w:ilvl="5" w:tplc="04090005" w:tentative="1">
+      <w:start w:val="1"/>
+      <w:numFmt w:val="bullet"/>
+      <w:lvlText w:val=""/>
+      <w:lvlJc w:val="left"/>
+      <w:pPr>
+        <w:ind w:left="4320" w:hanging="360"/>
+      </w:pPr>
+      <w:rPr>
+        <w:rFonts w:ascii="Wingdings" w:hAnsi="Wingdings" w:hint="default"/>
+      </w:rPr>
+    </w:lvl>
+    <w:lvl w:ilvl="6" w:tplc="04090001" w:tentative="1">
+      <w:start w:val="1"/>
+      <w:numFmt w:val="bullet"/>
+      <w:lvlText w:val=""/>
+      <w:lvlJc w:val="left"/>
+      <w:pPr>
+        <w:ind w:left="5040" w:hanging="360"/>
+      </w:pPr>
+      <w:rPr>
+        <w:rFonts w:ascii="Symbol" w:hAnsi="Symbol" w:hint="default"/>
+      </w:rPr>
+    </w:lvl>
+    <w:lvl w:ilvl="7" w:tplc="04090003" w:tentative="1">
+      <w:start w:val="1"/>
+      <w:numFmt w:val="bullet"/>
+      <w:lvlText w:val="o"/>
+      <w:lvlJc w:val="left"/>
+      <w:pPr>
+        <w:ind w:left="5760" w:hanging="360"/>
+      </w:pPr>
+      <w:rPr>
+        <w:rFonts w:ascii="Courier New" w:hAnsi="Courier New" w:cs="Courier New" w:hint="default"/>
+      </w:rPr>
+    </w:lvl>
+    <w:lvl w:ilvl="8" w:tplc="04090005" w:tentative="1">
+      <w:start w:val="1"/>
+      <w:numFmt w:val="bullet"/>
+      <w:lvlText w:val=""/>
+      <w:lvlJc w:val="left"/>
+      <w:pPr>
+        <w:ind w:left="6480" w:hanging="360"/>
+      </w:pPr>
+      <w:rPr>
+        <w:rFonts w:ascii="Wingdings" w:hAnsi="Wingdings" w:hint="default"/>
+      </w:rPr>
+    </w:lvl>
+  </w:abstractNum>
+  <w:abstractNum w:abstractNumId="1">
+    <w:nsid w:val="0E8A66D0"/>
+    <w:multiLevelType w:val="hybridMultilevel"/>
+    <w:tmpl w:val="EE64F064"/>
+    <w:lvl w:ilvl="0" w:tplc="04090001">
+      <w:start w:val="1"/>
+      <w:numFmt w:val="bullet"/>
+      <w:lvlText w:val=""/>
+      <w:lvlJc w:val="left"/>
+      <w:pPr>
+        <w:ind w:left="720" w:hanging="360"/>
+      </w:pPr>
+      <w:rPr>
+        <w:rFonts w:ascii="Symbol" w:hAnsi="Symbol" w:hint="default"/>
+      </w:rPr>
+    </w:lvl>
+    <w:lvl w:ilvl="1" w:tplc="04090003" w:tentative="1">
+      <w:start w:val="1"/>
+      <w:numFmt w:val="bullet"/>
+      <w:lvlText w:val="o"/>
+      <w:lvlJc w:val="left"/>
+      <w:pPr>
+        <w:ind w:left="1440" w:hanging="360"/>
+      </w:pPr>
+      <w:rPr>
+        <w:rFonts w:ascii="Courier New" w:hAnsi="Courier New" w:cs="Courier New" w:hint="default"/>
+      </w:rPr>
+    </w:lvl>
+    <w:lvl w:ilvl="2" w:tplc="04090005" w:tentative="1">
+      <w:start w:val="1"/>
+      <w:numFmt w:val="bullet"/>
+      <w:lvlText w:val=""/>
+      <w:lvlJc w:val="left"/>
+      <w:pPr>
+        <w:ind w:left="2160" w:hanging="360"/>
+      </w:pPr>
+      <w:rPr>
+        <w:rFonts w:ascii="Wingdings" w:hAnsi="Wingdings" w:hint="default"/>
+      </w:rPr>
+    </w:lvl>
+    <w:lvl w:ilvl="3" w:tplc="04090001" w:tentative="1">
+      <w:start w:val="1"/>
+      <w:numFmt w:val="bullet"/>
+      <w:lvlText w:val=""/>
+      <w:lvlJc w:val="left"/>
+      <w:pPr>
+        <w:ind w:left="2880" w:hanging="360"/>
+      </w:pPr>
+      <w:rPr>
+        <w:rFonts w:ascii="Symbol" w:hAnsi="Symbol" w:hint="default"/>
+      </w:rPr>
+    </w:lvl>
+    <w:lvl w:ilvl="4" w:tplc="04090003" w:tentative="1">
+      <w:start w:val="1"/>
+      <w:numFmt w:val="bullet"/>
+      <w:lvlText w:val="o"/>
+      <w:lvlJc w:val="left"/>
+      <w:pPr>
+        <w:ind w:left="3600" w:hanging="360"/>
+      </w:pPr>
+      <w:rPr>
+        <w:rFonts w:ascii="Courier New" w:hAnsi="Courier New" w:cs="Courier New" w:hint="default"/>
+      </w:rPr>
+    </w:lvl>
+    <w:lvl w:ilvl="5" w:tplc="04090005" w:tentative="1">
+      <w:start w:val="1"/>
+      <w:numFmt w:val="bullet"/>
+      <w:lvlText w:val=""/>
+      <w:lvlJc w:val="left"/>
+      <w:pPr>
+        <w:ind w:left="4320" w:hanging="360"/>
+      </w:pPr>
+      <w:rPr>
+        <w:rFonts w:ascii="Wingdings" w:hAnsi="Wingdings" w:hint="default"/>
+      </w:rPr>
+    </w:lvl>
+    <w:lvl w:ilvl="6" w:tplc="04090001" w:tentative="1">
+      <w:start w:val="1"/>
+      <w:numFmt w:val="bullet"/>
+      <w:lvlText w:val=""/>
+      <w:lvlJc w:val="left"/>
+      <w:pPr>
+        <w:ind w:left="5040" w:hanging="360"/>
+      </w:pPr>
+      <w:rPr>
+        <w:rFonts w:ascii="Symbol" w:hAnsi="Symbol" w:hint="default"/>
+      </w:rPr>
+    </w:lvl>
+    <w:lvl w:ilvl="7" w:tplc="04090003" w:tentative="1">
+      <w:start w:val="1"/>
+      <w:numFmt w:val="bullet"/>
+      <w:lvlText w:val="o"/>
+      <w:lvlJc w:val="left"/>
+      <w:pPr>
+        <w:ind w:left="5760" w:hanging="360"/>
+      </w:pPr>
+      <w:rPr>
+        <w:rFonts w:ascii="Courier New" w:hAnsi="Courier New" w:cs="Courier New" w:hint="default"/>
+      </w:rPr>
+    </w:lvl>
+    <w:lvl w:ilvl="8" w:tplc="04090005" w:tentative="1">
+      <w:start w:val="1"/>
+      <w:numFmt w:val="bullet"/>
+      <w:lvlText w:val=""/>
+      <w:lvlJc w:val="left"/>
+      <w:pPr>
+        <w:ind w:left="6480" w:hanging="360"/>
+      </w:pPr>
+      <w:rPr>
+        <w:rFonts w:ascii="Wingdings" w:hAnsi="Wingdings" w:hint="default"/>
+      </w:rPr>
+    </w:lvl>
+  </w:abstractNum>
+  <w:abstractNum w:abstractNumId="2">
+    <w:nsid w:val="17320010"/>
+    <w:multiLevelType w:val="hybridMultilevel"/>
+    <w:tmpl w:val="16840B80"/>
+    <w:styleLink w:val="Bullets"/>
+    <w:lvl w:ilvl="0" w:tplc="B19A000E">
+      <w:start w:val="1"/>
+      <w:numFmt w:val="bullet"/>
+      <w:lvlText w:val="•"/>
+      <w:lvlJc w:val="left"/>
+      <w:pPr>
+        <w:ind w:left="158" w:hanging="158"/>
+      </w:pPr>
+      <w:rPr>
+        <w:rFonts w:hAnsi="Arial Unicode MS"/>
+        <w:caps w:val="0"/>
+        <w:smallCaps w:val="0"/>
+        <w:strike w:val="0"/>
+        <w:dstrike w:val="0"/>
+        <w:outline w:val="0"/>
+        <w:emboss w:val="0"/>
+        <w:imprint w:val="0"/>
+        <w:spacing w:val="0"/>
+        <w:w w:val="100"/>
+        <w:kern w:val="0"/>
+        <w:position w:val="0"/>
+        <w:highlight w:val="none"/>
+        <w:vertAlign w:val="baseline"/>
+      </w:rPr>
+    </w:lvl>
+    <w:lvl w:ilvl="1" w:tplc="62EA13B8">
+      <w:start w:val="1"/>
+      <w:numFmt w:val="bullet"/>
+      <w:lvlText w:val="•"/>
+      <w:lvlJc w:val="left"/>
+      <w:pPr>
+        <w:ind w:left="758" w:hanging="158"/>
+      </w:pPr>
+      <w:rPr>
+        <w:rFonts w:hAnsi="Arial Unicode MS"/>
+        <w:caps w:val="0"/>
+        <w:smallCaps w:val="0"/>
+        <w:strike w:val="0"/>
+        <w:dstrike w:val="0"/>
+        <w:outline w:val="0"/>
+        <w:emboss w:val="0"/>
+        <w:imprint w:val="0"/>
+        <w:spacing w:val="0"/>
+        <w:w w:val="100"/>
+        <w:kern w:val="0"/>
+        <w:position w:val="0"/>
+        <w:highlight w:val="none"/>
+        <w:vertAlign w:val="baseline"/>
+      </w:rPr>
+    </w:lvl>
+    <w:lvl w:ilvl="2" w:tplc="D3527D04">
+      <w:start w:val="1"/>
+      <w:numFmt w:val="bullet"/>
+      <w:lvlText w:val="•"/>
+      <w:lvlJc w:val="left"/>
+      <w:pPr>
+        <w:ind w:left="1358" w:hanging="158"/>
+      </w:pPr>
+      <w:rPr>
+        <w:rFonts w:hAnsi="Arial Unicode MS"/>
+        <w:caps w:val="0"/>
+        <w:smallCaps w:val="0"/>
+        <w:strike w:val="0"/>
+        <w:dstrike w:val="0"/>
+        <w:outline w:val="0"/>
+        <w:emboss w:val="0"/>
+        <w:imprint w:val="0"/>
+        <w:spacing w:val="0"/>
+        <w:w w:val="100"/>
+        <w:kern w:val="0"/>
+        <w:position w:val="0"/>
+        <w:highlight w:val="none"/>
+        <w:vertAlign w:val="baseline"/>
+      </w:rPr>
+    </w:lvl>
+    <w:lvl w:ilvl="3" w:tplc="5E6CBC52">
+      <w:start w:val="1"/>
+      <w:numFmt w:val="bullet"/>
+      <w:lvlText w:val="•"/>
+      <w:lvlJc w:val="left"/>
+      <w:pPr>
+        <w:ind w:left="1958" w:hanging="158"/>
+      </w:pPr>
+      <w:rPr>
+        <w:rFonts w:hAnsi="Arial Unicode MS"/>
+        <w:caps w:val="0"/>
+        <w:smallCaps w:val="0"/>
+        <w:strike w:val="0"/>
+        <w:dstrike w:val="0"/>
+        <w:outline w:val="0"/>
+        <w:emboss w:val="0"/>
+        <w:imprint w:val="0"/>
+        <w:spacing w:val="0"/>
+        <w:w w:val="100"/>
+        <w:kern w:val="0"/>
+        <w:position w:val="0"/>
+        <w:highlight w:val="none"/>
+        <w:vertAlign w:val="baseline"/>
+      </w:rPr>
+    </w:lvl>
+    <w:lvl w:ilvl="4" w:tplc="3DEE5AA2">
+      <w:start w:val="1"/>
+      <w:numFmt w:val="bullet"/>
+      <w:lvlText w:val="•"/>
+      <w:lvlJc w:val="left"/>
+      <w:pPr>
+        <w:ind w:left="2558" w:hanging="158"/>
+      </w:pPr>
+      <w:rPr>
+        <w:rFonts w:hAnsi="Arial Unicode MS"/>
+        <w:caps w:val="0"/>
+        <w:smallCaps w:val="0"/>
+        <w:strike w:val="0"/>
+        <w:dstrike w:val="0"/>
+        <w:outline w:val="0"/>
+        <w:emboss w:val="0"/>
+        <w:imprint w:val="0"/>
+        <w:spacing w:val="0"/>
+        <w:w w:val="100"/>
+        <w:kern w:val="0"/>
+        <w:position w:val="0"/>
+        <w:highlight w:val="none"/>
+        <w:vertAlign w:val="baseline"/>
+      </w:rPr>
+    </w:lvl>
+    <w:lvl w:ilvl="5" w:tplc="804EA9E6">
+      <w:start w:val="1"/>
+      <w:numFmt w:val="bullet"/>
+      <w:lvlText w:val="•"/>
+      <w:lvlJc w:val="left"/>
+      <w:pPr>
+        <w:ind w:left="3158" w:hanging="158"/>
+      </w:pPr>
+      <w:rPr>
+        <w:rFonts w:hAnsi="Arial Unicode MS"/>
+        <w:caps w:val="0"/>
+        <w:smallCaps w:val="0"/>
+        <w:strike w:val="0"/>
+        <w:dstrike w:val="0"/>
+        <w:outline w:val="0"/>
+        <w:emboss w:val="0"/>
+        <w:imprint w:val="0"/>
+        <w:spacing w:val="0"/>
+        <w:w w:val="100"/>
+        <w:kern w:val="0"/>
+        <w:position w:val="0"/>
+        <w:highlight w:val="none"/>
+        <w:vertAlign w:val="baseline"/>
+      </w:rPr>
+    </w:lvl>
+    <w:lvl w:ilvl="6" w:tplc="46E665EA">
+      <w:start w:val="1"/>
+      <w:numFmt w:val="bullet"/>
+      <w:lvlText w:val="•"/>
+      <w:lvlJc w:val="left"/>
+      <w:pPr>
+        <w:ind w:left="3758" w:hanging="158"/>
+      </w:pPr>
+      <w:rPr>
+        <w:rFonts w:hAnsi="Arial Unicode MS"/>
+        <w:caps w:val="0"/>
+        <w:smallCaps w:val="0"/>
+        <w:strike w:val="0"/>
+        <w:dstrike w:val="0"/>
+        <w:outline w:val="0"/>
+        <w:emboss w:val="0"/>
+        <w:imprint w:val="0"/>
+        <w:spacing w:val="0"/>
+        <w:w w:val="100"/>
+        <w:kern w:val="0"/>
+        <w:position w:val="0"/>
+        <w:highlight w:val="none"/>
+        <w:vertAlign w:val="baseline"/>
+      </w:rPr>
+    </w:lvl>
+    <w:lvl w:ilvl="7" w:tplc="5EA686DE">
+      <w:start w:val="1"/>
+      <w:numFmt w:val="bullet"/>
+      <w:lvlText w:val="•"/>
+      <w:lvlJc w:val="left"/>
+      <w:pPr>
+        <w:ind w:left="4358" w:hanging="158"/>
+      </w:pPr>
+      <w:rPr>
+        <w:rFonts w:hAnsi="Arial Unicode MS"/>
+        <w:caps w:val="0"/>
+        <w:smallCaps w:val="0"/>
+        <w:strike w:val="0"/>
+        <w:dstrike w:val="0"/>
+        <w:outline w:val="0"/>
+        <w:emboss w:val="0"/>
+        <w:imprint w:val="0"/>
+        <w:spacing w:val="0"/>
+        <w:w w:val="100"/>
+        <w:kern w:val="0"/>
+        <w:position w:val="0"/>
+        <w:highlight w:val="none"/>
+        <w:vertAlign w:val="baseline"/>
+      </w:rPr>
+    </w:lvl>
+    <w:lvl w:ilvl="8" w:tplc="7EFE694E">
+      <w:start w:val="1"/>
+      <w:numFmt w:val="bullet"/>
+      <w:lvlText w:val="•"/>
+      <w:lvlJc w:val="left"/>
+      <w:pPr>
+        <w:ind w:left="4958" w:hanging="158"/>
+      </w:pPr>
+      <w:rPr>
+        <w:rFonts w:hAnsi="Arial Unicode MS"/>
+        <w:caps w:val="0"/>
+        <w:smallCaps w:val="0"/>
+        <w:strike w:val="0"/>
+        <w:dstrike w:val="0"/>
+        <w:outline w:val="0"/>
+        <w:emboss w:val="0"/>
+        <w:imprint w:val="0"/>
+        <w:spacing w:val="0"/>
+        <w:w w:val="100"/>
+        <w:kern w:val="0"/>
+        <w:position w:val="0"/>
+        <w:highlight w:val="none"/>
+        <w:vertAlign w:val="baseline"/>
+      </w:rPr>
+    </w:lvl>
+  </w:abstractNum>
+  <w:abstractNum w:abstractNumId="3">
+    <w:nsid w:val="1BDC6EFF"/>
+    <w:multiLevelType w:val="hybridMultilevel"/>
+    <w:tmpl w:val="6F847DB4"/>
+    <w:lvl w:ilvl="0" w:tplc="04090001">
+      <w:start w:val="1"/>
+      <w:numFmt w:val="bullet"/>
+      <w:lvlText w:val=""/>
+      <w:lvlJc w:val="left"/>
+      <w:pPr>
+        <w:ind w:left="720" w:hanging="360"/>
+      </w:pPr>
+      <w:rPr>
+        <w:rFonts w:ascii="Symbol" w:hAnsi="Symbol" w:hint="default"/>
+      </w:rPr>
+    </w:lvl>
+    <w:lvl w:ilvl="1" w:tplc="04090003" w:tentative="1">
+      <w:start w:val="1"/>
+      <w:numFmt w:val="bullet"/>
+      <w:lvlText w:val="o"/>
+      <w:lvlJc w:val="left"/>
+      <w:pPr>
+        <w:ind w:left="1440" w:hanging="360"/>
+      </w:pPr>
+      <w:rPr>
+        <w:rFonts w:ascii="Courier New" w:hAnsi="Courier New" w:cs="Courier New" w:hint="default"/>
+      </w:rPr>
+    </w:lvl>
+    <w:lvl w:ilvl="2" w:tplc="04090005" w:tentative="1">
+      <w:start w:val="1"/>
+      <w:numFmt w:val="bullet"/>
+      <w:lvlText w:val=""/>
+      <w:lvlJc w:val="left"/>
+      <w:pPr>
+        <w:ind w:left="2160" w:hanging="360"/>
+      </w:pPr>
+      <w:rPr>
+        <w:rFonts w:ascii="Wingdings" w:hAnsi="Wingdings" w:hint="default"/>
+      </w:rPr>
+    </w:lvl>
+    <w:lvl w:ilvl="3" w:tplc="04090001" w:tentative="1">
+      <w:start w:val="1"/>
+      <w:numFmt w:val="bullet"/>
+      <w:lvlText w:val=""/>
+      <w:lvlJc w:val="left"/>
+      <w:pPr>
+        <w:ind w:left="2880" w:hanging="360"/>
+      </w:pPr>
+      <w:rPr>
+        <w:rFonts w:ascii="Symbol" w:hAnsi="Symbol" w:hint="default"/>
+      </w:rPr>
+    </w:lvl>
+    <w:lvl w:ilvl="4" w:tplc="04090003" w:tentative="1">
+      <w:start w:val="1"/>
+      <w:numFmt w:val="bullet"/>
+      <w:lvlText w:val="o"/>
+      <w:lvlJc w:val="left"/>
+      <w:pPr>
+        <w:ind w:left="3600" w:hanging="360"/>
+      </w:pPr>
+      <w:rPr>
+        <w:rFonts w:ascii="Courier New" w:hAnsi="Courier New" w:cs="Courier New" w:hint="default"/>
+      </w:rPr>
+    </w:lvl>
+    <w:lvl w:ilvl="5" w:tplc="04090005" w:tentative="1">
+      <w:start w:val="1"/>
+      <w:numFmt w:val="bullet"/>
+      <w:lvlText w:val=""/>
+      <w:lvlJc w:val="left"/>
+      <w:pPr>
+        <w:ind w:left="4320" w:hanging="360"/>
+      </w:pPr>
+      <w:rPr>
+        <w:rFonts w:ascii="Wingdings" w:hAnsi="Wingdings" w:hint="default"/>
+      </w:rPr>
+    </w:lvl>
+    <w:lvl w:ilvl="6" w:tplc="04090001" w:tentative="1">
+      <w:start w:val="1"/>
+      <w:numFmt w:val="bullet"/>
+      <w:lvlText w:val=""/>
+      <w:lvlJc w:val="left"/>
+      <w:pPr>
+        <w:ind w:left="5040" w:hanging="360"/>
+      </w:pPr>
+      <w:rPr>
+        <w:rFonts w:ascii="Symbol" w:hAnsi="Symbol" w:hint="default"/>
+      </w:rPr>
+    </w:lvl>
+    <w:lvl w:ilvl="7" w:tplc="04090003" w:tentative="1">
+      <w:start w:val="1"/>
+      <w:numFmt w:val="bullet"/>
+      <w:lvlText w:val="o"/>
+      <w:lvlJc w:val="left"/>
+      <w:pPr>
+        <w:ind w:left="5760" w:hanging="360"/>
+      </w:pPr>
+      <w:rPr>
+        <w:rFonts w:ascii="Courier New" w:hAnsi="Courier New" w:cs="Courier New" w:hint="default"/>
+      </w:rPr>
+    </w:lvl>
+    <w:lvl w:ilvl="8" w:tplc="04090005" w:tentative="1">
+      <w:start w:val="1"/>
+      <w:numFmt w:val="bullet"/>
+      <w:lvlText w:val=""/>
+      <w:lvlJc w:val="left"/>
+      <w:pPr>
+        <w:ind w:left="6480" w:hanging="360"/>
+      </w:pPr>
+      <w:rPr>
+        <w:rFonts w:ascii="Wingdings" w:hAnsi="Wingdings" w:hint="default"/>
+      </w:rPr>
+    </w:lvl>
+  </w:abstractNum>
+  <w:abstractNum w:abstractNumId="4">
+    <w:nsid w:val="487026C4"/>
+    <w:multiLevelType w:val="hybridMultilevel"/>
+    <w:tmpl w:val="E960CA22"/>
+    <w:lvl w:ilvl="0" w:tplc="04090001">
+      <w:start w:val="1"/>
+      <w:numFmt w:val="bullet"/>
+      <w:lvlText w:val=""/>
+      <w:lvlJc w:val="left"/>
+      <w:pPr>
+        <w:ind w:left="720" w:hanging="360"/>
+      </w:pPr>
+      <w:rPr>
+        <w:rFonts w:ascii="Symbol" w:hAnsi="Symbol" w:hint="default"/>
+      </w:rPr>
+    </w:lvl>
+    <w:lvl w:ilvl="1" w:tplc="04090003" w:tentative="1">
+      <w:start w:val="1"/>
+      <w:numFmt w:val="bullet"/>
+      <w:lvlText w:val="o"/>
+      <w:lvlJc w:val="left"/>
+      <w:pPr>
+        <w:ind w:left="1440" w:hanging="360"/>
+      </w:pPr>
+      <w:rPr>
+        <w:rFonts w:ascii="Courier New" w:hAnsi="Courier New" w:cs="Courier New" w:hint="default"/>
+      </w:rPr>
+    </w:lvl>
+    <w:lvl w:ilvl="2" w:tplc="04090005" w:tentative="1">
+      <w:start w:val="1"/>
+      <w:numFmt w:val="bullet"/>
+      <w:lvlText w:val=""/>
+      <w:lvlJc w:val="left"/>
+      <w:pPr>
+        <w:ind w:left="2160" w:hanging="360"/>
+      </w:pPr>
+      <w:rPr>
+        <w:rFonts w:ascii="Wingdings" w:hAnsi="Wingdings" w:hint="default"/>
+      </w:rPr>
+    </w:lvl>
+    <w:lvl w:ilvl="3" w:tplc="04090001" w:tentative="1">
+      <w:start w:val="1"/>
+      <w:numFmt w:val="bullet"/>
+      <w:lvlText w:val=""/>
+      <w:lvlJc w:val="left"/>
+      <w:pPr>
+        <w:ind w:left="2880" w:hanging="360"/>
+      </w:pPr>
+      <w:rPr>
+        <w:rFonts w:ascii="Symbol" w:hAnsi="Symbol" w:hint="default"/>
+      </w:rPr>
+    </w:lvl>
+    <w:lvl w:ilvl="4" w:tplc="04090003" w:tentative="1">
+      <w:start w:val="1"/>
+      <w:numFmt w:val="bullet"/>
+      <w:lvlText w:val="o"/>
+      <w:lvlJc w:val="left"/>
+      <w:pPr>
+        <w:ind w:left="3600" w:hanging="360"/>
+      </w:pPr>
+      <w:rPr>
+        <w:rFonts w:ascii="Courier New" w:hAnsi="Courier New" w:cs="Courier New" w:hint="default"/>
+      </w:rPr>
+    </w:lvl>
+    <w:lvl w:ilvl="5" w:tplc="04090005" w:tentative="1">
+      <w:start w:val="1"/>
+      <w:numFmt w:val="bullet"/>
+      <w:lvlText w:val=""/>
+      <w:lvlJc w:val="left"/>
+      <w:pPr>
+        <w:ind w:left="4320" w:hanging="360"/>
+      </w:pPr>
+      <w:rPr>
+        <w:rFonts w:ascii="Wingdings" w:hAnsi="Wingdings" w:hint="default"/>
+      </w:rPr>
+    </w:lvl>
+    <w:lvl w:ilvl="6" w:tplc="04090001" w:tentative="1">
+      <w:start w:val="1"/>
+      <w:numFmt w:val="bullet"/>
+      <w:lvlText w:val=""/>
+      <w:lvlJc w:val="left"/>
+      <w:pPr>
+        <w:ind w:left="5040" w:hanging="360"/>
+      </w:pPr>
+      <w:rPr>
+        <w:rFonts w:ascii="Symbol" w:hAnsi="Symbol" w:hint="default"/>
+      </w:rPr>
+    </w:lvl>
+    <w:lvl w:ilvl="7" w:tplc="04090003" w:tentative="1">
+      <w:start w:val="1"/>
+      <w:numFmt w:val="bullet"/>
+      <w:lvlText w:val="o"/>
+      <w:lvlJc w:val="left"/>
+      <w:pPr>
+        <w:ind w:left="5760" w:hanging="360"/>
+      </w:pPr>
+      <w:rPr>
+        <w:rFonts w:ascii="Courier New" w:hAnsi="Courier New" w:cs="Courier New" w:hint="default"/>
+      </w:rPr>
+    </w:lvl>
+    <w:lvl w:ilvl="8" w:tplc="04090005" w:tentative="1">
+      <w:start w:val="1"/>
+      <w:numFmt w:val="bullet"/>
+      <w:lvlText w:val=""/>
+      <w:lvlJc w:val="left"/>
+      <w:pPr>
+        <w:ind w:left="6480" w:hanging="360"/>
+      </w:pPr>
+      <w:rPr>
+        <w:rFonts w:ascii="Wingdings" w:hAnsi="Wingdings" w:hint="default"/>
+      </w:rPr>
+    </w:lvl>
+  </w:abstractNum>
+  <w:abstractNum w:abstractNumId="5">
+    <w:nsid w:val="5CA734B0"/>
+    <w:multiLevelType w:val="hybridMultilevel"/>
+    <w:tmpl w:val="FABA4508"/>
+    <w:lvl w:ilvl="0" w:tplc="0409000F">
+      <w:start w:val="1"/>
+      <w:numFmt w:val="decimal"/>
+      <w:lvlText w:val="%1."/>
+      <w:lvlJc w:val="left"/>
+      <w:pPr>
+        <w:ind w:left="720" w:hanging="360"/>
+      </w:pPr>
+    </w:lvl>
+    <w:lvl w:ilvl="1" w:tplc="04090019" w:tentative="1">
+      <w:start w:val="1"/>
+      <w:numFmt w:val="lowerLetter"/>
+      <w:lvlText w:val="%2."/>
+      <w:lvlJc w:val="left"/>
+      <w:pPr>
+        <w:ind w:left="1440" w:hanging="360"/>
+      </w:pPr>
+    </w:lvl>
+    <w:lvl w:ilvl="2" w:tplc="0409001B" w:tentative="1">
+      <w:start w:val="1"/>
+      <w:numFmt w:val="lowerRoman"/>
+      <w:lvlText w:val="%3."/>
+      <w:lvlJc w:val="right"/>
+      <w:pPr>
+        <w:ind w:left="2160" w:hanging="180"/>
+      </w:pPr>
+    </w:lvl>
+    <w:lvl w:ilvl="3" w:tplc="0409000F" w:tentative="1">
+      <w:start w:val="1"/>
+      <w:numFmt w:val="decimal"/>
+      <w:lvlText w:val="%4."/>
+      <w:lvlJc w:val="left"/>
+      <w:pPr>
+        <w:ind w:left="2880" w:hanging="360"/>
+      </w:pPr>
+    </w:lvl>
+    <w:lvl w:ilvl="4" w:tplc="04090019" w:tentative="1">
+      <w:start w:val="1"/>
+      <w:numFmt w:val="lowerLetter"/>
+      <w:lvlText w:val="%5."/>
+      <w:lvlJc w:val="left"/>
+      <w:pPr>
+        <w:ind w:left="3600" w:hanging="360"/>
+      </w:pPr>
+    </w:lvl>
+    <w:lvl w:ilvl="5" w:tplc="0409001B" w:tentative="1">
+      <w:start w:val="1"/>
+      <w:numFmt w:val="lowerRoman"/>
+      <w:lvlText w:val="%6."/>
+      <w:lvlJc w:val="right"/>
+      <w:pPr>
+        <w:ind w:left="4320" w:hanging="180"/>
+      </w:pPr>
+    </w:lvl>
+    <w:lvl w:ilvl="6" w:tplc="0409000F" w:tentative="1">
+      <w:start w:val="1"/>
+      <w:numFmt w:val="decimal"/>
+      <w:lvlText w:val="%7."/>
+      <w:lvlJc w:val="left"/>
+      <w:pPr>
+        <w:ind w:left="5040" w:hanging="360"/>
+      </w:pPr>
+    </w:lvl>
+    <w:lvl w:ilvl="7" w:tplc="04090019" w:tentative="1">
+      <w:start w:val="1"/>
+      <w:numFmt w:val="lowerLetter"/>
+      <w:lvlText w:val="%8."/>
+      <w:lvlJc w:val="left"/>
+      <w:pPr>
+        <w:ind w:left="5760" w:hanging="360"/>
+      </w:pPr>
+    </w:lvl>
+    <w:lvl w:ilvl="8" w:tplc="0409001B" w:tentative="1">
+      <w:start w:val="1"/>
+      <w:numFmt w:val="lowerRoman"/>
+      <w:lvlText w:val="%9."/>
+      <w:lvlJc w:val="right"/>
+      <w:pPr>
+        <w:ind w:left="6480" w:hanging="180"/>
+      </w:pPr>
+    </w:lvl>
+  </w:abstractNum>
+  <w:abstractNum w:abstractNumId="6">
+    <w:nsid w:val="5D491007"/>
+    <w:multiLevelType w:val="hybridMultilevel"/>
+    <w:tmpl w:val="16840B80"/>
+    <w:numStyleLink w:val="Bullets"/>
+  </w:abstractNum>
+  <w:num w:numId="1">
+    <w:abstractNumId w:val="2"/>
+  </w:num>
+  <w:num w:numId="2">
+    <w:abstractNumId w:val="6"/>
+  </w:num>
+  <w:num w:numId="3">
+    <w:abstractNumId w:val="0"/>
+  </w:num>
+  <w:num w:numId="4">
+    <w:abstractNumId w:val="1"/>
+  </w:num>
+  <w:num w:numId="5">
+    <w:abstractNumId w:val="5"/>
+  </w:num>
+  <w:num w:numId="6">
+    <w:abstractNumId w:val="4"/>
+  </w:num>
+  <w:num w:numId="7">
+    <w:abstractNumId w:val="3"/>
+  </w:num>
+</w:numbering>
+</file>
+
 <file path=word/styles.xml><?xml version="1.0" encoding="utf-8"?>
 <w:styles xmlns:mc="http://schemas.openxmlformats.org/markup-compatibility/2006" xmlns:r="http://schemas.openxmlformats.org/officeDocument/2006/relationships" xmlns:w="http://schemas.openxmlformats.org/wordprocessingml/2006/main" xmlns:w14="http://schemas.microsoft.com/office/word/2010/wordml" xmlns:w15="http://schemas.microsoft.com/office/word/2012/wordml" mc:Ignorable="w14 w15">
   <w:docDefaults>
     <w:rPrDefault>
       <w:rPr>
-        <w:rFonts w:asciiTheme="minorHAnsi" w:eastAsiaTheme="minorHAnsi" w:hAnsiTheme="minorHAnsi" w:cstheme="minorBidi"/>
-        <w:sz w:val="22"/>
-        <w:szCs w:val="22"/>
+        <w:rFonts w:asciiTheme="minorHAnsi" w:eastAsiaTheme="minorEastAsia" w:hAnsiTheme="minorHAnsi" w:cstheme="minorBidi"/>
         <w:lang w:val="en-US" w:eastAsia="en-US" w:bidi="ar-SA"/>
       </w:rPr>
     </w:rPrDefault>
     <w:pPrDefault>
       <w:pPr>
-        <w:spacing w:after="160" w:line="259" w:lineRule="auto"/>
+        <w:spacing w:after="200" w:line="276" w:lineRule="auto"/>
+        <w:jc w:val="both"/>
       </w:pPr>
     </w:pPrDefault>
   </w:docDefaults>
@@ -417,6 +1405,212 @@
   <w:style w:type="paragraph" w:default="1" w:styleId="Normal">
     <w:name w:val="Normal"/>
     <w:qFormat/>
+    <w:rsid w:val="00C07162"/>
+  </w:style>
+  <w:style w:type="paragraph" w:styleId="Heading1">
+    <w:name w:val="heading 1"/>
+    <w:basedOn w:val="Normal"/>
+    <w:next w:val="Normal"/>
+    <w:link w:val="Heading1Char"/>
+    <w:uiPriority w:val="9"/>
+    <w:qFormat/>
+    <w:rsid w:val="00C07162"/>
+    <w:pPr>
+      <w:spacing w:before="300" w:after="40"/>
+      <w:jc w:val="left"/>
+      <w:outlineLvl w:val="0"/>
+    </w:pPr>
+    <w:rPr>
+      <w:smallCaps/>
+      <w:spacing w:val="5"/>
+      <w:sz w:val="32"/>
+      <w:szCs w:val="32"/>
+    </w:rPr>
+  </w:style>
+  <w:style w:type="paragraph" w:styleId="Heading2">
+    <w:name w:val="heading 2"/>
+    <w:basedOn w:val="Normal"/>
+    <w:next w:val="Normal"/>
+    <w:link w:val="Heading2Char"/>
+    <w:uiPriority w:val="9"/>
+    <w:semiHidden/>
+    <w:unhideWhenUsed/>
+    <w:qFormat/>
+    <w:rsid w:val="00C07162"/>
+    <w:pPr>
+      <w:spacing w:after="0"/>
+      <w:jc w:val="left"/>
+      <w:outlineLvl w:val="1"/>
+    </w:pPr>
+    <w:rPr>
+      <w:smallCaps/>
+      <w:spacing w:val="5"/>
+      <w:sz w:val="28"/>
+      <w:szCs w:val="28"/>
+    </w:rPr>
+  </w:style>
+  <w:style w:type="paragraph" w:styleId="Heading3">
+    <w:name w:val="heading 3"/>
+    <w:basedOn w:val="Normal"/>
+    <w:next w:val="Normal"/>
+    <w:link w:val="Heading3Char"/>
+    <w:uiPriority w:val="9"/>
+    <w:semiHidden/>
+    <w:unhideWhenUsed/>
+    <w:qFormat/>
+    <w:rsid w:val="00C07162"/>
+    <w:pPr>
+      <w:spacing w:after="0"/>
+      <w:jc w:val="left"/>
+      <w:outlineLvl w:val="2"/>
+    </w:pPr>
+    <w:rPr>
+      <w:smallCaps/>
+      <w:spacing w:val="5"/>
+      <w:sz w:val="24"/>
+      <w:szCs w:val="24"/>
+    </w:rPr>
+  </w:style>
+  <w:style w:type="paragraph" w:styleId="Heading4">
+    <w:name w:val="heading 4"/>
+    <w:basedOn w:val="Normal"/>
+    <w:next w:val="Normal"/>
+    <w:link w:val="Heading4Char"/>
+    <w:uiPriority w:val="9"/>
+    <w:semiHidden/>
+    <w:unhideWhenUsed/>
+    <w:qFormat/>
+    <w:rsid w:val="00C07162"/>
+    <w:pPr>
+      <w:spacing w:after="0"/>
+      <w:jc w:val="left"/>
+      <w:outlineLvl w:val="3"/>
+    </w:pPr>
+    <w:rPr>
+      <w:i/>
+      <w:iCs/>
+      <w:smallCaps/>
+      <w:spacing w:val="10"/>
+      <w:sz w:val="22"/>
+      <w:szCs w:val="22"/>
+    </w:rPr>
+  </w:style>
+  <w:style w:type="paragraph" w:styleId="Heading5">
+    <w:name w:val="heading 5"/>
+    <w:basedOn w:val="Normal"/>
+    <w:next w:val="Normal"/>
+    <w:link w:val="Heading5Char"/>
+    <w:uiPriority w:val="9"/>
+    <w:semiHidden/>
+    <w:unhideWhenUsed/>
+    <w:qFormat/>
+    <w:rsid w:val="00C07162"/>
+    <w:pPr>
+      <w:spacing w:after="0"/>
+      <w:jc w:val="left"/>
+      <w:outlineLvl w:val="4"/>
+    </w:pPr>
+    <w:rPr>
+      <w:smallCaps/>
+      <w:color w:val="538135" w:themeColor="accent6" w:themeShade="BF"/>
+      <w:spacing w:val="10"/>
+      <w:sz w:val="22"/>
+      <w:szCs w:val="22"/>
+    </w:rPr>
+  </w:style>
+  <w:style w:type="paragraph" w:styleId="Heading6">
+    <w:name w:val="heading 6"/>
+    <w:basedOn w:val="Normal"/>
+    <w:next w:val="Normal"/>
+    <w:link w:val="Heading6Char"/>
+    <w:uiPriority w:val="9"/>
+    <w:semiHidden/>
+    <w:unhideWhenUsed/>
+    <w:qFormat/>
+    <w:rsid w:val="00C07162"/>
+    <w:pPr>
+      <w:spacing w:after="0"/>
+      <w:jc w:val="left"/>
+      <w:outlineLvl w:val="5"/>
+    </w:pPr>
+    <w:rPr>
+      <w:smallCaps/>
+      <w:color w:val="70AD47" w:themeColor="accent6"/>
+      <w:spacing w:val="5"/>
+      <w:sz w:val="22"/>
+      <w:szCs w:val="22"/>
+    </w:rPr>
+  </w:style>
+  <w:style w:type="paragraph" w:styleId="Heading7">
+    <w:name w:val="heading 7"/>
+    <w:basedOn w:val="Normal"/>
+    <w:next w:val="Normal"/>
+    <w:link w:val="Heading7Char"/>
+    <w:uiPriority w:val="9"/>
+    <w:semiHidden/>
+    <w:unhideWhenUsed/>
+    <w:qFormat/>
+    <w:rsid w:val="00C07162"/>
+    <w:pPr>
+      <w:spacing w:after="0"/>
+      <w:jc w:val="left"/>
+      <w:outlineLvl w:val="6"/>
+    </w:pPr>
+    <w:rPr>
+      <w:b/>
+      <w:bCs/>
+      <w:smallCaps/>
+      <w:color w:val="70AD47" w:themeColor="accent6"/>
+      <w:spacing w:val="10"/>
+    </w:rPr>
+  </w:style>
+  <w:style w:type="paragraph" w:styleId="Heading8">
+    <w:name w:val="heading 8"/>
+    <w:basedOn w:val="Normal"/>
+    <w:next w:val="Normal"/>
+    <w:link w:val="Heading8Char"/>
+    <w:uiPriority w:val="9"/>
+    <w:semiHidden/>
+    <w:unhideWhenUsed/>
+    <w:qFormat/>
+    <w:rsid w:val="00C07162"/>
+    <w:pPr>
+      <w:spacing w:after="0"/>
+      <w:jc w:val="left"/>
+      <w:outlineLvl w:val="7"/>
+    </w:pPr>
+    <w:rPr>
+      <w:b/>
+      <w:bCs/>
+      <w:i/>
+      <w:iCs/>
+      <w:smallCaps/>
+      <w:color w:val="538135" w:themeColor="accent6" w:themeShade="BF"/>
+    </w:rPr>
+  </w:style>
+  <w:style w:type="paragraph" w:styleId="Heading9">
+    <w:name w:val="heading 9"/>
+    <w:basedOn w:val="Normal"/>
+    <w:next w:val="Normal"/>
+    <w:link w:val="Heading9Char"/>
+    <w:uiPriority w:val="9"/>
+    <w:semiHidden/>
+    <w:unhideWhenUsed/>
+    <w:qFormat/>
+    <w:rsid w:val="00C07162"/>
+    <w:pPr>
+      <w:spacing w:after="0"/>
+      <w:jc w:val="left"/>
+      <w:outlineLvl w:val="8"/>
+    </w:pPr>
+    <w:rPr>
+      <w:b/>
+      <w:bCs/>
+      <w:i/>
+      <w:iCs/>
+      <w:smallCaps/>
+      <w:color w:val="385623" w:themeColor="accent6" w:themeShade="80"/>
+    </w:rPr>
   </w:style>
   <w:style w:type="character" w:default="1" w:styleId="DefaultParagraphFont">
     <w:name w:val="Default Paragraph Font"/>
@@ -452,17 +1646,19 @@
     <w:link w:val="TitleChar"/>
     <w:uiPriority w:val="10"/>
     <w:qFormat/>
-    <w:rsid w:val="009170BB"/>
+    <w:rsid w:val="00C07162"/>
     <w:pPr>
-      <w:spacing w:after="0" w:line="240" w:lineRule="auto"/>
-      <w:contextualSpacing/>
+      <w:pBdr>
+        <w:top w:val="single" w:sz="8" w:space="1" w:color="70AD47" w:themeColor="accent6"/>
+      </w:pBdr>
+      <w:spacing w:after="120" w:line="240" w:lineRule="auto"/>
+      <w:jc w:val="right"/>
     </w:pPr>
     <w:rPr>
-      <w:rFonts w:asciiTheme="majorHAnsi" w:eastAsiaTheme="majorEastAsia" w:hAnsiTheme="majorHAnsi" w:cstheme="majorBidi"/>
-      <w:spacing w:val="-10"/>
-      <w:kern w:val="28"/>
-      <w:sz w:val="56"/>
-      <w:szCs w:val="56"/>
+      <w:smallCaps/>
+      <w:color w:val="262626" w:themeColor="text1" w:themeTint="D9"/>
+      <w:sz w:val="52"/>
+      <w:szCs w:val="52"/>
     </w:rPr>
   </w:style>
   <w:style w:type="character" w:customStyle="1" w:styleId="TitleChar">
@@ -470,14 +1666,398 @@
     <w:basedOn w:val="DefaultParagraphFont"/>
     <w:link w:val="Title"/>
     <w:uiPriority w:val="10"/>
-    <w:rsid w:val="009170BB"/>
+    <w:rsid w:val="00C07162"/>
+    <w:rPr>
+      <w:smallCaps/>
+      <w:color w:val="262626" w:themeColor="text1" w:themeTint="D9"/>
+      <w:sz w:val="52"/>
+      <w:szCs w:val="52"/>
+    </w:rPr>
+  </w:style>
+  <w:style w:type="paragraph" w:customStyle="1" w:styleId="Body">
+    <w:name w:val="Body"/>
+    <w:rsid w:val="00840A7E"/>
+    <w:pPr>
+      <w:pBdr>
+        <w:top w:val="nil"/>
+        <w:left w:val="nil"/>
+        <w:bottom w:val="nil"/>
+        <w:right w:val="nil"/>
+        <w:between w:val="nil"/>
+        <w:bar w:val="nil"/>
+      </w:pBdr>
+      <w:spacing w:after="0" w:line="240" w:lineRule="auto"/>
+    </w:pPr>
+    <w:rPr>
+      <w:rFonts w:ascii="Times New Roman" w:eastAsia="Times New Roman" w:hAnsi="Times New Roman" w:cs="Times New Roman"/>
+      <w:color w:val="000000"/>
+      <w:u w:color="000000"/>
+      <w:bdr w:val="nil"/>
+    </w:rPr>
+  </w:style>
+  <w:style w:type="numbering" w:customStyle="1" w:styleId="Bullets">
+    <w:name w:val="Bullets"/>
+    <w:rsid w:val="00840A7E"/>
+    <w:pPr>
+      <w:numPr>
+        <w:numId w:val="1"/>
+      </w:numPr>
+    </w:pPr>
+  </w:style>
+  <w:style w:type="paragraph" w:styleId="ListParagraph">
+    <w:name w:val="List Paragraph"/>
+    <w:basedOn w:val="Normal"/>
+    <w:uiPriority w:val="34"/>
+    <w:qFormat/>
+    <w:rsid w:val="00840A7E"/>
+    <w:pPr>
+      <w:ind w:left="720"/>
+      <w:contextualSpacing/>
+    </w:pPr>
+  </w:style>
+  <w:style w:type="character" w:customStyle="1" w:styleId="Heading1Char">
+    <w:name w:val="Heading 1 Char"/>
+    <w:basedOn w:val="DefaultParagraphFont"/>
+    <w:link w:val="Heading1"/>
+    <w:uiPriority w:val="9"/>
+    <w:rsid w:val="00C07162"/>
+    <w:rPr>
+      <w:smallCaps/>
+      <w:spacing w:val="5"/>
+      <w:sz w:val="32"/>
+      <w:szCs w:val="32"/>
+    </w:rPr>
+  </w:style>
+  <w:style w:type="character" w:customStyle="1" w:styleId="Heading2Char">
+    <w:name w:val="Heading 2 Char"/>
+    <w:basedOn w:val="DefaultParagraphFont"/>
+    <w:link w:val="Heading2"/>
+    <w:uiPriority w:val="9"/>
+    <w:semiHidden/>
+    <w:rsid w:val="00C07162"/>
+    <w:rPr>
+      <w:smallCaps/>
+      <w:spacing w:val="5"/>
+      <w:sz w:val="28"/>
+      <w:szCs w:val="28"/>
+    </w:rPr>
+  </w:style>
+  <w:style w:type="character" w:customStyle="1" w:styleId="Heading3Char">
+    <w:name w:val="Heading 3 Char"/>
+    <w:basedOn w:val="DefaultParagraphFont"/>
+    <w:link w:val="Heading3"/>
+    <w:uiPriority w:val="9"/>
+    <w:semiHidden/>
+    <w:rsid w:val="00C07162"/>
+    <w:rPr>
+      <w:smallCaps/>
+      <w:spacing w:val="5"/>
+      <w:sz w:val="24"/>
+      <w:szCs w:val="24"/>
+    </w:rPr>
+  </w:style>
+  <w:style w:type="character" w:customStyle="1" w:styleId="Heading4Char">
+    <w:name w:val="Heading 4 Char"/>
+    <w:basedOn w:val="DefaultParagraphFont"/>
+    <w:link w:val="Heading4"/>
+    <w:uiPriority w:val="9"/>
+    <w:semiHidden/>
+    <w:rsid w:val="00C07162"/>
+    <w:rPr>
+      <w:i/>
+      <w:iCs/>
+      <w:smallCaps/>
+      <w:spacing w:val="10"/>
+      <w:sz w:val="22"/>
+      <w:szCs w:val="22"/>
+    </w:rPr>
+  </w:style>
+  <w:style w:type="character" w:customStyle="1" w:styleId="Heading5Char">
+    <w:name w:val="Heading 5 Char"/>
+    <w:basedOn w:val="DefaultParagraphFont"/>
+    <w:link w:val="Heading5"/>
+    <w:uiPriority w:val="9"/>
+    <w:semiHidden/>
+    <w:rsid w:val="00C07162"/>
+    <w:rPr>
+      <w:smallCaps/>
+      <w:color w:val="538135" w:themeColor="accent6" w:themeShade="BF"/>
+      <w:spacing w:val="10"/>
+      <w:sz w:val="22"/>
+      <w:szCs w:val="22"/>
+    </w:rPr>
+  </w:style>
+  <w:style w:type="character" w:customStyle="1" w:styleId="Heading6Char">
+    <w:name w:val="Heading 6 Char"/>
+    <w:basedOn w:val="DefaultParagraphFont"/>
+    <w:link w:val="Heading6"/>
+    <w:uiPriority w:val="9"/>
+    <w:semiHidden/>
+    <w:rsid w:val="00C07162"/>
+    <w:rPr>
+      <w:smallCaps/>
+      <w:color w:val="70AD47" w:themeColor="accent6"/>
+      <w:spacing w:val="5"/>
+      <w:sz w:val="22"/>
+      <w:szCs w:val="22"/>
+    </w:rPr>
+  </w:style>
+  <w:style w:type="character" w:customStyle="1" w:styleId="Heading7Char">
+    <w:name w:val="Heading 7 Char"/>
+    <w:basedOn w:val="DefaultParagraphFont"/>
+    <w:link w:val="Heading7"/>
+    <w:uiPriority w:val="9"/>
+    <w:semiHidden/>
+    <w:rsid w:val="00C07162"/>
+    <w:rPr>
+      <w:b/>
+      <w:bCs/>
+      <w:smallCaps/>
+      <w:color w:val="70AD47" w:themeColor="accent6"/>
+      <w:spacing w:val="10"/>
+    </w:rPr>
+  </w:style>
+  <w:style w:type="character" w:customStyle="1" w:styleId="Heading8Char">
+    <w:name w:val="Heading 8 Char"/>
+    <w:basedOn w:val="DefaultParagraphFont"/>
+    <w:link w:val="Heading8"/>
+    <w:uiPriority w:val="9"/>
+    <w:semiHidden/>
+    <w:rsid w:val="00C07162"/>
+    <w:rPr>
+      <w:b/>
+      <w:bCs/>
+      <w:i/>
+      <w:iCs/>
+      <w:smallCaps/>
+      <w:color w:val="538135" w:themeColor="accent6" w:themeShade="BF"/>
+    </w:rPr>
+  </w:style>
+  <w:style w:type="character" w:customStyle="1" w:styleId="Heading9Char">
+    <w:name w:val="Heading 9 Char"/>
+    <w:basedOn w:val="DefaultParagraphFont"/>
+    <w:link w:val="Heading9"/>
+    <w:uiPriority w:val="9"/>
+    <w:semiHidden/>
+    <w:rsid w:val="00C07162"/>
+    <w:rPr>
+      <w:b/>
+      <w:bCs/>
+      <w:i/>
+      <w:iCs/>
+      <w:smallCaps/>
+      <w:color w:val="385623" w:themeColor="accent6" w:themeShade="80"/>
+    </w:rPr>
+  </w:style>
+  <w:style w:type="paragraph" w:styleId="Caption">
+    <w:name w:val="caption"/>
+    <w:basedOn w:val="Normal"/>
+    <w:next w:val="Normal"/>
+    <w:uiPriority w:val="35"/>
+    <w:semiHidden/>
+    <w:unhideWhenUsed/>
+    <w:qFormat/>
+    <w:rsid w:val="00C07162"/>
+    <w:rPr>
+      <w:b/>
+      <w:bCs/>
+      <w:caps/>
+      <w:sz w:val="16"/>
+      <w:szCs w:val="16"/>
+    </w:rPr>
+  </w:style>
+  <w:style w:type="paragraph" w:styleId="Subtitle">
+    <w:name w:val="Subtitle"/>
+    <w:basedOn w:val="Normal"/>
+    <w:next w:val="Normal"/>
+    <w:link w:val="SubtitleChar"/>
+    <w:uiPriority w:val="11"/>
+    <w:qFormat/>
+    <w:rsid w:val="00C07162"/>
+    <w:pPr>
+      <w:spacing w:after="720" w:line="240" w:lineRule="auto"/>
+      <w:jc w:val="right"/>
+    </w:pPr>
     <w:rPr>
       <w:rFonts w:asciiTheme="majorHAnsi" w:eastAsiaTheme="majorEastAsia" w:hAnsiTheme="majorHAnsi" w:cstheme="majorBidi"/>
-      <w:spacing w:val="-10"/>
-      <w:kern w:val="28"/>
-      <w:sz w:val="56"/>
-      <w:szCs w:val="56"/>
-    </w:rPr>
+    </w:rPr>
+  </w:style>
+  <w:style w:type="character" w:customStyle="1" w:styleId="SubtitleChar">
+    <w:name w:val="Subtitle Char"/>
+    <w:basedOn w:val="DefaultParagraphFont"/>
+    <w:link w:val="Subtitle"/>
+    <w:uiPriority w:val="11"/>
+    <w:rsid w:val="00C07162"/>
+    <w:rPr>
+      <w:rFonts w:asciiTheme="majorHAnsi" w:eastAsiaTheme="majorEastAsia" w:hAnsiTheme="majorHAnsi" w:cstheme="majorBidi"/>
+    </w:rPr>
+  </w:style>
+  <w:style w:type="character" w:styleId="Strong">
+    <w:name w:val="Strong"/>
+    <w:uiPriority w:val="22"/>
+    <w:qFormat/>
+    <w:rsid w:val="00C07162"/>
+    <w:rPr>
+      <w:b/>
+      <w:bCs/>
+      <w:color w:val="70AD47" w:themeColor="accent6"/>
+    </w:rPr>
+  </w:style>
+  <w:style w:type="character" w:styleId="Emphasis">
+    <w:name w:val="Emphasis"/>
+    <w:uiPriority w:val="20"/>
+    <w:qFormat/>
+    <w:rsid w:val="00C07162"/>
+    <w:rPr>
+      <w:b/>
+      <w:bCs/>
+      <w:i/>
+      <w:iCs/>
+      <w:spacing w:val="10"/>
+    </w:rPr>
+  </w:style>
+  <w:style w:type="paragraph" w:styleId="NoSpacing">
+    <w:name w:val="No Spacing"/>
+    <w:uiPriority w:val="1"/>
+    <w:qFormat/>
+    <w:rsid w:val="00C07162"/>
+    <w:pPr>
+      <w:spacing w:after="0" w:line="240" w:lineRule="auto"/>
+    </w:pPr>
+  </w:style>
+  <w:style w:type="paragraph" w:styleId="Quote">
+    <w:name w:val="Quote"/>
+    <w:basedOn w:val="Normal"/>
+    <w:next w:val="Normal"/>
+    <w:link w:val="QuoteChar"/>
+    <w:uiPriority w:val="29"/>
+    <w:qFormat/>
+    <w:rsid w:val="00C07162"/>
+    <w:rPr>
+      <w:i/>
+      <w:iCs/>
+    </w:rPr>
+  </w:style>
+  <w:style w:type="character" w:customStyle="1" w:styleId="QuoteChar">
+    <w:name w:val="Quote Char"/>
+    <w:basedOn w:val="DefaultParagraphFont"/>
+    <w:link w:val="Quote"/>
+    <w:uiPriority w:val="29"/>
+    <w:rsid w:val="00C07162"/>
+    <w:rPr>
+      <w:i/>
+      <w:iCs/>
+    </w:rPr>
+  </w:style>
+  <w:style w:type="paragraph" w:styleId="IntenseQuote">
+    <w:name w:val="Intense Quote"/>
+    <w:basedOn w:val="Normal"/>
+    <w:next w:val="Normal"/>
+    <w:link w:val="IntenseQuoteChar"/>
+    <w:uiPriority w:val="30"/>
+    <w:qFormat/>
+    <w:rsid w:val="00C07162"/>
+    <w:pPr>
+      <w:pBdr>
+        <w:top w:val="single" w:sz="8" w:space="1" w:color="70AD47" w:themeColor="accent6"/>
+      </w:pBdr>
+      <w:spacing w:before="140" w:after="140"/>
+      <w:ind w:left="1440" w:right="1440"/>
+    </w:pPr>
+    <w:rPr>
+      <w:b/>
+      <w:bCs/>
+      <w:i/>
+      <w:iCs/>
+    </w:rPr>
+  </w:style>
+  <w:style w:type="character" w:customStyle="1" w:styleId="IntenseQuoteChar">
+    <w:name w:val="Intense Quote Char"/>
+    <w:basedOn w:val="DefaultParagraphFont"/>
+    <w:link w:val="IntenseQuote"/>
+    <w:uiPriority w:val="30"/>
+    <w:rsid w:val="00C07162"/>
+    <w:rPr>
+      <w:b/>
+      <w:bCs/>
+      <w:i/>
+      <w:iCs/>
+    </w:rPr>
+  </w:style>
+  <w:style w:type="character" w:styleId="SubtleEmphasis">
+    <w:name w:val="Subtle Emphasis"/>
+    <w:uiPriority w:val="19"/>
+    <w:qFormat/>
+    <w:rsid w:val="00C07162"/>
+    <w:rPr>
+      <w:i/>
+      <w:iCs/>
+    </w:rPr>
+  </w:style>
+  <w:style w:type="character" w:styleId="IntenseEmphasis">
+    <w:name w:val="Intense Emphasis"/>
+    <w:uiPriority w:val="21"/>
+    <w:qFormat/>
+    <w:rsid w:val="00C07162"/>
+    <w:rPr>
+      <w:b/>
+      <w:bCs/>
+      <w:i/>
+      <w:iCs/>
+      <w:color w:val="70AD47" w:themeColor="accent6"/>
+      <w:spacing w:val="10"/>
+    </w:rPr>
+  </w:style>
+  <w:style w:type="character" w:styleId="SubtleReference">
+    <w:name w:val="Subtle Reference"/>
+    <w:uiPriority w:val="31"/>
+    <w:qFormat/>
+    <w:rsid w:val="00C07162"/>
+    <w:rPr>
+      <w:b/>
+      <w:bCs/>
+    </w:rPr>
+  </w:style>
+  <w:style w:type="character" w:styleId="IntenseReference">
+    <w:name w:val="Intense Reference"/>
+    <w:uiPriority w:val="32"/>
+    <w:qFormat/>
+    <w:rsid w:val="00C07162"/>
+    <w:rPr>
+      <w:b/>
+      <w:bCs/>
+      <w:smallCaps/>
+      <w:spacing w:val="5"/>
+      <w:sz w:val="22"/>
+      <w:szCs w:val="22"/>
+      <w:u w:val="single"/>
+    </w:rPr>
+  </w:style>
+  <w:style w:type="character" w:styleId="BookTitle">
+    <w:name w:val="Book Title"/>
+    <w:uiPriority w:val="33"/>
+    <w:qFormat/>
+    <w:rsid w:val="00C07162"/>
+    <w:rPr>
+      <w:rFonts w:asciiTheme="majorHAnsi" w:eastAsiaTheme="majorEastAsia" w:hAnsiTheme="majorHAnsi" w:cstheme="majorBidi"/>
+      <w:i/>
+      <w:iCs/>
+      <w:sz w:val="20"/>
+      <w:szCs w:val="20"/>
+    </w:rPr>
+  </w:style>
+  <w:style w:type="paragraph" w:styleId="TOCHeading">
+    <w:name w:val="TOC Heading"/>
+    <w:basedOn w:val="Heading1"/>
+    <w:next w:val="Normal"/>
+    <w:uiPriority w:val="39"/>
+    <w:semiHidden/>
+    <w:unhideWhenUsed/>
+    <w:qFormat/>
+    <w:rsid w:val="00C07162"/>
+    <w:pPr>
+      <w:outlineLvl w:val="9"/>
+    </w:pPr>
   </w:style>
 </w:styles>
 </file>

</xml_diff>